<commit_message>
vault backup: 2023-11-21 16:37:45
</commit_message>
<xml_diff>
--- a/Second year of study/Лабы по ассемблеру/лаб 1/отчет.docx
+++ b/Second year of study/Лабы по ассемблеру/лаб 1/отчет.docx
@@ -232,6 +232,8 @@
           <w:lang w:eastAsia="ru-RU"/>
         </w:rPr>
       </w:pPr>
+      <w:bookmarkStart w:id="1" w:name="_GoBack"/>
+      <w:bookmarkEnd w:id="1"/>
     </w:p>
     <w:p>
       <w:pPr>
@@ -1670,41 +1672,544 @@
           <w:tab w:val="left" w:pos="360"/>
         </w:tabs>
         <w:spacing w:after="160" w:line="360" w:lineRule="auto"/>
-        <w:jc w:val="both"/>
-        <w:rPr>
-          <w:rFonts w:hint="default" w:ascii="Times New Roman" w:hAnsi="Times New Roman"/>
-          <w:sz w:val="24"/>
-          <w:szCs w:val="21"/>
-          <w:lang w:val="ru-RU"/>
-        </w:rPr>
-      </w:pPr>
-      <w:r>
-        <w:rPr>
-          <w:rFonts w:hint="default" w:ascii="Times New Roman" w:hAnsi="Times New Roman"/>
-          <w:sz w:val="24"/>
-          <w:szCs w:val="21"/>
-          <w:lang w:val="ru-RU"/>
-        </w:rPr>
-        <w:t xml:space="preserve">    END Start   ;determining the entry point to the program</w:t>
-      </w:r>
-    </w:p>
-    <w:p>
-      <w:pPr>
-        <w:numPr>
-          <w:ilvl w:val="0"/>
-          <w:numId w:val="0"/>
-        </w:numPr>
-        <w:tabs>
-          <w:tab w:val="left" w:pos="360"/>
-        </w:tabs>
-        <w:spacing w:after="160" w:line="360" w:lineRule="auto"/>
-        <w:jc w:val="both"/>
-        <w:rPr>
-          <w:rFonts w:hint="default" w:ascii="Times New Roman" w:hAnsi="Times New Roman" w:cs="Times New Roman"/>
-          <w:sz w:val="28"/>
-          <w:lang w:val="ru-RU"/>
-        </w:rPr>
-      </w:pPr>
+        <w:ind w:firstLine="240"/>
+        <w:jc w:val="both"/>
+        <w:rPr>
+          <w:rFonts w:hint="default" w:ascii="Times New Roman" w:hAnsi="Times New Roman"/>
+          <w:sz w:val="24"/>
+          <w:szCs w:val="21"/>
+          <w:lang w:val="ru-RU"/>
+        </w:rPr>
+      </w:pPr>
+      <w:r>
+        <w:rPr>
+          <w:rFonts w:hint="default" w:ascii="Times New Roman" w:hAnsi="Times New Roman"/>
+          <w:sz w:val="24"/>
+          <w:szCs w:val="21"/>
+          <w:lang w:val="ru-RU"/>
+        </w:rPr>
+        <w:t>END Start   ;determining the entry point to the program</w:t>
+      </w:r>
+    </w:p>
+    <w:p>
+      <w:pPr>
+        <w:numPr>
+          <w:ilvl w:val="0"/>
+          <w:numId w:val="0"/>
+        </w:numPr>
+        <w:tabs>
+          <w:tab w:val="left" w:pos="360"/>
+        </w:tabs>
+        <w:spacing w:after="160" w:line="360" w:lineRule="auto"/>
+        <w:ind w:firstLine="240"/>
+        <w:jc w:val="both"/>
+        <w:rPr>
+          <w:rFonts w:hint="default" w:ascii="Times New Roman" w:hAnsi="Times New Roman"/>
+          <w:sz w:val="24"/>
+          <w:szCs w:val="21"/>
+          <w:lang w:val="ru-RU"/>
+        </w:rPr>
+      </w:pPr>
+    </w:p>
+    <w:p>
+      <w:pPr>
+        <w:numPr>
+          <w:ilvl w:val="0"/>
+          <w:numId w:val="0"/>
+        </w:numPr>
+        <w:tabs>
+          <w:tab w:val="left" w:pos="360"/>
+        </w:tabs>
+        <w:spacing w:after="160" w:line="360" w:lineRule="auto"/>
+        <w:ind w:firstLine="240"/>
+        <w:jc w:val="both"/>
+        <w:rPr>
+          <w:rFonts w:hint="default" w:ascii="Times New Roman" w:hAnsi="Times New Roman"/>
+          <w:sz w:val="24"/>
+          <w:szCs w:val="21"/>
+          <w:lang w:val="ru-RU"/>
+        </w:rPr>
+      </w:pPr>
+    </w:p>
+    <w:p>
+      <w:pPr>
+        <w:numPr>
+          <w:ilvl w:val="0"/>
+          <w:numId w:val="0"/>
+        </w:numPr>
+        <w:tabs>
+          <w:tab w:val="left" w:pos="360"/>
+        </w:tabs>
+        <w:spacing w:after="160" w:line="360" w:lineRule="auto"/>
+        <w:ind w:firstLine="240"/>
+        <w:jc w:val="both"/>
+        <w:rPr>
+          <w:rFonts w:hint="default" w:ascii="Times New Roman" w:hAnsi="Times New Roman"/>
+          <w:sz w:val="24"/>
+          <w:szCs w:val="21"/>
+          <w:lang w:val="ru-RU"/>
+        </w:rPr>
+      </w:pPr>
+    </w:p>
+    <w:p>
+      <w:pPr>
+        <w:numPr>
+          <w:ilvl w:val="0"/>
+          <w:numId w:val="0"/>
+        </w:numPr>
+        <w:tabs>
+          <w:tab w:val="left" w:pos="360"/>
+        </w:tabs>
+        <w:spacing w:after="160" w:line="360" w:lineRule="auto"/>
+        <w:ind w:firstLine="240"/>
+        <w:jc w:val="both"/>
+        <w:rPr>
+          <w:rFonts w:hint="default" w:ascii="Times New Roman" w:hAnsi="Times New Roman"/>
+          <w:sz w:val="24"/>
+          <w:szCs w:val="21"/>
+          <w:lang w:val="ru-RU"/>
+        </w:rPr>
+      </w:pPr>
+    </w:p>
+    <w:p>
+      <w:pPr>
+        <w:numPr>
+          <w:ilvl w:val="0"/>
+          <w:numId w:val="0"/>
+        </w:numPr>
+        <w:tabs>
+          <w:tab w:val="left" w:pos="360"/>
+        </w:tabs>
+        <w:spacing w:after="160" w:line="360" w:lineRule="auto"/>
+        <w:ind w:firstLine="240"/>
+        <w:jc w:val="both"/>
+        <w:rPr>
+          <w:rFonts w:hint="default" w:ascii="Times New Roman" w:hAnsi="Times New Roman"/>
+          <w:sz w:val="24"/>
+          <w:szCs w:val="21"/>
+          <w:lang w:val="ru-RU"/>
+        </w:rPr>
+      </w:pPr>
+    </w:p>
+    <w:p>
+      <w:pPr>
+        <w:numPr>
+          <w:ilvl w:val="0"/>
+          <w:numId w:val="0"/>
+        </w:numPr>
+        <w:tabs>
+          <w:tab w:val="left" w:pos="360"/>
+        </w:tabs>
+        <w:spacing w:after="160" w:line="360" w:lineRule="auto"/>
+        <w:ind w:firstLine="240"/>
+        <w:jc w:val="both"/>
+        <w:rPr>
+          <w:rFonts w:hint="default" w:ascii="Times New Roman" w:hAnsi="Times New Roman"/>
+          <w:sz w:val="24"/>
+          <w:szCs w:val="21"/>
+          <w:lang w:val="ru-RU"/>
+        </w:rPr>
+      </w:pPr>
+    </w:p>
+    <w:p>
+      <w:pPr>
+        <w:numPr>
+          <w:ilvl w:val="0"/>
+          <w:numId w:val="0"/>
+        </w:numPr>
+        <w:tabs>
+          <w:tab w:val="left" w:pos="360"/>
+        </w:tabs>
+        <w:spacing w:after="160" w:line="360" w:lineRule="auto"/>
+        <w:ind w:firstLine="240"/>
+        <w:jc w:val="both"/>
+        <w:rPr>
+          <w:rFonts w:hint="default" w:ascii="Times New Roman" w:hAnsi="Times New Roman"/>
+          <w:sz w:val="24"/>
+          <w:szCs w:val="21"/>
+          <w:lang w:val="ru-RU"/>
+        </w:rPr>
+      </w:pPr>
+    </w:p>
+    <w:p>
+      <w:pPr>
+        <w:numPr>
+          <w:ilvl w:val="0"/>
+          <w:numId w:val="0"/>
+        </w:numPr>
+        <w:tabs>
+          <w:tab w:val="left" w:pos="360"/>
+        </w:tabs>
+        <w:spacing w:after="160" w:line="360" w:lineRule="auto"/>
+        <w:ind w:firstLine="240"/>
+        <w:jc w:val="both"/>
+        <w:rPr>
+          <w:rFonts w:hint="default" w:ascii="Times New Roman" w:hAnsi="Times New Roman"/>
+          <w:sz w:val="24"/>
+          <w:szCs w:val="21"/>
+          <w:lang w:val="ru-RU"/>
+        </w:rPr>
+      </w:pPr>
+    </w:p>
+    <w:p>
+      <w:pPr>
+        <w:numPr>
+          <w:ilvl w:val="0"/>
+          <w:numId w:val="0"/>
+        </w:numPr>
+        <w:tabs>
+          <w:tab w:val="left" w:pos="360"/>
+        </w:tabs>
+        <w:spacing w:after="160" w:line="360" w:lineRule="auto"/>
+        <w:ind w:firstLine="240"/>
+        <w:jc w:val="both"/>
+        <w:rPr>
+          <w:rFonts w:hint="default" w:ascii="Times New Roman" w:hAnsi="Times New Roman"/>
+          <w:sz w:val="28"/>
+          <w:szCs w:val="28"/>
+          <w:lang w:val="ru-RU"/>
+        </w:rPr>
+      </w:pPr>
+      <w:r>
+        <w:rPr>
+          <w:rFonts w:hint="default" w:ascii="Times New Roman" w:hAnsi="Times New Roman"/>
+          <w:sz w:val="28"/>
+          <w:szCs w:val="28"/>
+          <w:lang w:val="ru-RU"/>
+        </w:rPr>
+        <w:t>Тесты:</w:t>
+      </w:r>
+    </w:p>
+    <w:p>
+      <w:pPr>
+        <w:numPr>
+          <w:ilvl w:val="0"/>
+          <w:numId w:val="3"/>
+        </w:numPr>
+        <w:tabs>
+          <w:tab w:val="left" w:pos="360"/>
+        </w:tabs>
+        <w:spacing w:after="160" w:line="360" w:lineRule="auto"/>
+        <w:ind w:firstLine="240"/>
+        <w:jc w:val="both"/>
+        <w:rPr>
+          <w:rFonts w:hint="default" w:ascii="Times New Roman" w:hAnsi="Times New Roman"/>
+          <w:sz w:val="28"/>
+          <w:szCs w:val="28"/>
+          <w:lang w:val="ru-RU"/>
+        </w:rPr>
+      </w:pPr>
+      <w:r>
+        <w:rPr>
+          <w:rFonts w:hint="default" w:ascii="Times New Roman" w:hAnsi="Times New Roman"/>
+          <w:sz w:val="28"/>
+          <w:szCs w:val="28"/>
+          <w:lang w:val="ru-RU"/>
+        </w:rPr>
+        <w:t>Программа считает верно целые числа</w:t>
+      </w:r>
+      <w:r>
+        <w:rPr>
+          <w:rFonts w:hint="default" w:ascii="Times New Roman" w:hAnsi="Times New Roman"/>
+          <w:sz w:val="28"/>
+          <w:szCs w:val="28"/>
+          <w:lang w:val="ru-RU"/>
+        </w:rPr>
+        <w:br w:type="textWrapping"/>
+      </w:r>
+      <w:r>
+        <w:rPr>
+          <w:sz w:val="28"/>
+          <w:szCs w:val="28"/>
+        </w:rPr>
+        <w:drawing>
+          <wp:inline distT="0" distB="0" distL="114300" distR="114300">
+            <wp:extent cx="5269865" cy="3209290"/>
+            <wp:effectExtent l="0" t="0" r="6985" b="10160"/>
+            <wp:docPr id="1" name="Изображение 1"/>
+            <wp:cNvGraphicFramePr>
+              <a:graphicFrameLocks xmlns:a="http://schemas.openxmlformats.org/drawingml/2006/main" noChangeAspect="1"/>
+            </wp:cNvGraphicFramePr>
+            <a:graphic xmlns:a="http://schemas.openxmlformats.org/drawingml/2006/main">
+              <a:graphicData uri="http://schemas.openxmlformats.org/drawingml/2006/picture">
+                <pic:pic xmlns:pic="http://schemas.openxmlformats.org/drawingml/2006/picture">
+                  <pic:nvPicPr>
+                    <pic:cNvPr id="1" name="Изображение 1"/>
+                    <pic:cNvPicPr>
+                      <a:picLocks noChangeAspect="1"/>
+                    </pic:cNvPicPr>
+                  </pic:nvPicPr>
+                  <pic:blipFill>
+                    <a:blip r:embed="rId6"/>
+                    <a:stretch>
+                      <a:fillRect/>
+                    </a:stretch>
+                  </pic:blipFill>
+                  <pic:spPr>
+                    <a:xfrm>
+                      <a:off x="0" y="0"/>
+                      <a:ext cx="5269865" cy="3209290"/>
+                    </a:xfrm>
+                    <a:prstGeom prst="rect">
+                      <a:avLst/>
+                    </a:prstGeom>
+                    <a:noFill/>
+                    <a:ln>
+                      <a:noFill/>
+                    </a:ln>
+                  </pic:spPr>
+                </pic:pic>
+              </a:graphicData>
+            </a:graphic>
+          </wp:inline>
+        </w:drawing>
+      </w:r>
+    </w:p>
+    <w:p>
+      <w:pPr>
+        <w:numPr>
+          <w:ilvl w:val="0"/>
+          <w:numId w:val="3"/>
+        </w:numPr>
+        <w:tabs>
+          <w:tab w:val="left" w:pos="360"/>
+        </w:tabs>
+        <w:spacing w:after="160" w:line="360" w:lineRule="auto"/>
+        <w:ind w:firstLine="240"/>
+        <w:jc w:val="both"/>
+        <w:rPr>
+          <w:rFonts w:hint="default" w:ascii="Times New Roman" w:hAnsi="Times New Roman"/>
+          <w:sz w:val="28"/>
+          <w:szCs w:val="28"/>
+          <w:lang w:val="ru-RU"/>
+        </w:rPr>
+      </w:pPr>
+      <w:r>
+        <w:rPr>
+          <w:rFonts w:ascii="Times New Roman" w:hAnsi="Times New Roman" w:cs="Times New Roman"/>
+          <w:sz w:val="28"/>
+          <w:szCs w:val="28"/>
+        </w:rPr>
+        <w:t>Программа округляет к меньшему числу</w:t>
+      </w:r>
+      <w:r>
+        <w:rPr>
+          <w:rFonts w:hint="default" w:ascii="Times New Roman" w:hAnsi="Times New Roman" w:cs="Times New Roman"/>
+          <w:sz w:val="28"/>
+          <w:szCs w:val="28"/>
+          <w:lang w:val="ru-RU"/>
+        </w:rPr>
+        <w:t>, при вычислении с дробными числами</w:t>
+      </w:r>
+      <w:r>
+        <w:rPr>
+          <w:rFonts w:ascii="Times New Roman" w:hAnsi="Times New Roman" w:cs="Times New Roman"/>
+          <w:sz w:val="28"/>
+          <w:szCs w:val="28"/>
+        </w:rPr>
+        <w:br w:type="textWrapping"/>
+      </w:r>
+      <w:r>
+        <w:drawing>
+          <wp:inline distT="0" distB="0" distL="114300" distR="114300">
+            <wp:extent cx="5274310" cy="3247390"/>
+            <wp:effectExtent l="0" t="0" r="2540" b="10160"/>
+            <wp:docPr id="4" name="Изображение 4"/>
+            <wp:cNvGraphicFramePr>
+              <a:graphicFrameLocks xmlns:a="http://schemas.openxmlformats.org/drawingml/2006/main" noChangeAspect="1"/>
+            </wp:cNvGraphicFramePr>
+            <a:graphic xmlns:a="http://schemas.openxmlformats.org/drawingml/2006/main">
+              <a:graphicData uri="http://schemas.openxmlformats.org/drawingml/2006/picture">
+                <pic:pic xmlns:pic="http://schemas.openxmlformats.org/drawingml/2006/picture">
+                  <pic:nvPicPr>
+                    <pic:cNvPr id="4" name="Изображение 4"/>
+                    <pic:cNvPicPr>
+                      <a:picLocks noChangeAspect="1"/>
+                    </pic:cNvPicPr>
+                  </pic:nvPicPr>
+                  <pic:blipFill>
+                    <a:blip r:embed="rId7"/>
+                    <a:stretch>
+                      <a:fillRect/>
+                    </a:stretch>
+                  </pic:blipFill>
+                  <pic:spPr>
+                    <a:xfrm>
+                      <a:off x="0" y="0"/>
+                      <a:ext cx="5274310" cy="3247390"/>
+                    </a:xfrm>
+                    <a:prstGeom prst="rect">
+                      <a:avLst/>
+                    </a:prstGeom>
+                    <a:noFill/>
+                    <a:ln>
+                      <a:noFill/>
+                    </a:ln>
+                  </pic:spPr>
+                </pic:pic>
+              </a:graphicData>
+            </a:graphic>
+          </wp:inline>
+        </w:drawing>
+      </w:r>
+    </w:p>
+    <w:p>
+      <w:pPr>
+        <w:numPr>
+          <w:ilvl w:val="0"/>
+          <w:numId w:val="3"/>
+        </w:numPr>
+        <w:tabs>
+          <w:tab w:val="left" w:pos="360"/>
+        </w:tabs>
+        <w:spacing w:after="160" w:line="360" w:lineRule="auto"/>
+        <w:ind w:firstLine="240"/>
+        <w:jc w:val="both"/>
+        <w:rPr>
+          <w:rFonts w:hint="default" w:ascii="Times New Roman" w:hAnsi="Times New Roman"/>
+          <w:sz w:val="28"/>
+          <w:szCs w:val="28"/>
+          <w:lang w:val="ru-RU"/>
+        </w:rPr>
+      </w:pPr>
+      <w:r>
+        <w:rPr>
+          <w:rFonts w:ascii="Times New Roman" w:hAnsi="Times New Roman" w:cs="Times New Roman"/>
+          <w:sz w:val="28"/>
+          <w:szCs w:val="28"/>
+        </w:rPr>
+        <w:t>Программа корректно считает с отрицательными числами</w:t>
+      </w:r>
+      <w:r>
+        <w:rPr>
+          <w:rFonts w:ascii="Times New Roman" w:hAnsi="Times New Roman" w:cs="Times New Roman"/>
+          <w:sz w:val="28"/>
+          <w:szCs w:val="28"/>
+        </w:rPr>
+        <w:br w:type="textWrapping"/>
+      </w:r>
+      <w:r>
+        <w:drawing>
+          <wp:inline distT="0" distB="0" distL="114300" distR="114300">
+            <wp:extent cx="5269865" cy="3213100"/>
+            <wp:effectExtent l="0" t="0" r="6985" b="6350"/>
+            <wp:docPr id="2" name="Изображение 2"/>
+            <wp:cNvGraphicFramePr>
+              <a:graphicFrameLocks xmlns:a="http://schemas.openxmlformats.org/drawingml/2006/main" noChangeAspect="1"/>
+            </wp:cNvGraphicFramePr>
+            <a:graphic xmlns:a="http://schemas.openxmlformats.org/drawingml/2006/main">
+              <a:graphicData uri="http://schemas.openxmlformats.org/drawingml/2006/picture">
+                <pic:pic xmlns:pic="http://schemas.openxmlformats.org/drawingml/2006/picture">
+                  <pic:nvPicPr>
+                    <pic:cNvPr id="2" name="Изображение 2"/>
+                    <pic:cNvPicPr>
+                      <a:picLocks noChangeAspect="1"/>
+                    </pic:cNvPicPr>
+                  </pic:nvPicPr>
+                  <pic:blipFill>
+                    <a:blip r:embed="rId8"/>
+                    <a:stretch>
+                      <a:fillRect/>
+                    </a:stretch>
+                  </pic:blipFill>
+                  <pic:spPr>
+                    <a:xfrm>
+                      <a:off x="0" y="0"/>
+                      <a:ext cx="5269865" cy="3213100"/>
+                    </a:xfrm>
+                    <a:prstGeom prst="rect">
+                      <a:avLst/>
+                    </a:prstGeom>
+                    <a:noFill/>
+                    <a:ln>
+                      <a:noFill/>
+                    </a:ln>
+                  </pic:spPr>
+                </pic:pic>
+              </a:graphicData>
+            </a:graphic>
+          </wp:inline>
+        </w:drawing>
+      </w:r>
+    </w:p>
+    <w:p>
+      <w:pPr>
+        <w:numPr>
+          <w:ilvl w:val="0"/>
+          <w:numId w:val="3"/>
+        </w:numPr>
+        <w:tabs>
+          <w:tab w:val="left" w:pos="360"/>
+        </w:tabs>
+        <w:spacing w:after="160" w:line="360" w:lineRule="auto"/>
+        <w:ind w:firstLine="240"/>
+        <w:jc w:val="both"/>
+        <w:rPr>
+          <w:rFonts w:hint="default" w:ascii="Times New Roman" w:hAnsi="Times New Roman"/>
+          <w:sz w:val="28"/>
+          <w:szCs w:val="28"/>
+          <w:lang w:val="ru-RU"/>
+        </w:rPr>
+      </w:pPr>
+      <w:r>
+        <w:rPr>
+          <w:rFonts w:ascii="Times New Roman" w:hAnsi="Times New Roman" w:cs="Times New Roman"/>
+          <w:sz w:val="28"/>
+          <w:szCs w:val="28"/>
+        </w:rPr>
+        <w:t>При использовании дробного числа программа не запускается</w:t>
+      </w:r>
+      <w:r>
+        <w:rPr>
+          <w:rFonts w:ascii="Times New Roman" w:hAnsi="Times New Roman" w:cs="Times New Roman"/>
+          <w:sz w:val="28"/>
+          <w:szCs w:val="28"/>
+        </w:rPr>
+        <w:br w:type="textWrapping"/>
+      </w:r>
+      <w:r>
+        <w:drawing>
+          <wp:inline distT="0" distB="0" distL="114300" distR="114300">
+            <wp:extent cx="5270500" cy="3216275"/>
+            <wp:effectExtent l="0" t="0" r="6350" b="3175"/>
+            <wp:docPr id="5" name="Изображение 5"/>
+            <wp:cNvGraphicFramePr>
+              <a:graphicFrameLocks xmlns:a="http://schemas.openxmlformats.org/drawingml/2006/main" noChangeAspect="1"/>
+            </wp:cNvGraphicFramePr>
+            <a:graphic xmlns:a="http://schemas.openxmlformats.org/drawingml/2006/main">
+              <a:graphicData uri="http://schemas.openxmlformats.org/drawingml/2006/picture">
+                <pic:pic xmlns:pic="http://schemas.openxmlformats.org/drawingml/2006/picture">
+                  <pic:nvPicPr>
+                    <pic:cNvPr id="5" name="Изображение 5"/>
+                    <pic:cNvPicPr>
+                      <a:picLocks noChangeAspect="1"/>
+                    </pic:cNvPicPr>
+                  </pic:nvPicPr>
+                  <pic:blipFill>
+                    <a:blip r:embed="rId9"/>
+                    <a:stretch>
+                      <a:fillRect/>
+                    </a:stretch>
+                  </pic:blipFill>
+                  <pic:spPr>
+                    <a:xfrm>
+                      <a:off x="0" y="0"/>
+                      <a:ext cx="5270500" cy="3216275"/>
+                    </a:xfrm>
+                    <a:prstGeom prst="rect">
+                      <a:avLst/>
+                    </a:prstGeom>
+                    <a:noFill/>
+                    <a:ln>
+                      <a:noFill/>
+                    </a:ln>
+                  </pic:spPr>
+                </pic:pic>
+              </a:graphicData>
+            </a:graphic>
+          </wp:inline>
+        </w:drawing>
+      </w:r>
     </w:p>
     <w:p>
       <w:pPr>
@@ -1730,7 +2235,7 @@
       <w:pPr>
         <w:numPr>
           <w:ilvl w:val="0"/>
-          <w:numId w:val="3"/>
+          <w:numId w:val="4"/>
         </w:numPr>
         <w:spacing w:after="0" w:line="276" w:lineRule="auto"/>
         <w:jc w:val="both"/>
@@ -1798,7 +2303,7 @@
       <w:pPr>
         <w:numPr>
           <w:ilvl w:val="0"/>
-          <w:numId w:val="3"/>
+          <w:numId w:val="4"/>
         </w:numPr>
         <w:spacing w:after="0" w:line="276" w:lineRule="auto"/>
         <w:jc w:val="both"/>
@@ -1851,7 +2356,7 @@
       <w:pPr>
         <w:numPr>
           <w:ilvl w:val="0"/>
-          <w:numId w:val="3"/>
+          <w:numId w:val="4"/>
         </w:numPr>
         <w:spacing w:after="0" w:line="276" w:lineRule="auto"/>
         <w:jc w:val="both"/>
@@ -1904,7 +2409,7 @@
       <w:pPr>
         <w:numPr>
           <w:ilvl w:val="0"/>
-          <w:numId w:val="3"/>
+          <w:numId w:val="4"/>
         </w:numPr>
         <w:spacing w:after="0" w:line="276" w:lineRule="auto"/>
         <w:jc w:val="both"/>
@@ -2002,7 +2507,7 @@
       <w:pPr>
         <w:numPr>
           <w:ilvl w:val="0"/>
-          <w:numId w:val="3"/>
+          <w:numId w:val="4"/>
         </w:numPr>
         <w:spacing w:after="0" w:line="276" w:lineRule="auto"/>
         <w:jc w:val="both"/>
@@ -2028,8 +2533,6 @@
           <w:sz w:val="28"/>
         </w:rPr>
       </w:pPr>
-      <w:bookmarkStart w:id="1" w:name="_GoBack"/>
-      <w:bookmarkEnd w:id="1"/>
       <w:r>
         <w:rPr>
           <w:rFonts w:hint="default" w:ascii="Times New Roman" w:hAnsi="Times New Roman" w:cs="Times New Roman"/>
@@ -2057,7 +2560,7 @@
       <w:pPr>
         <w:numPr>
           <w:ilvl w:val="0"/>
-          <w:numId w:val="3"/>
+          <w:numId w:val="4"/>
         </w:numPr>
         <w:spacing w:after="0" w:line="276" w:lineRule="auto"/>
         <w:jc w:val="both"/>
@@ -2203,6 +2706,18 @@
       </w:pPr>
     </w:lvl>
   </w:abstractNum>
+  <w:abstractNum w:abstractNumId="3">
+    <w:nsid w:val="6D713A57"/>
+    <w:multiLevelType w:val="singleLevel"/>
+    <w:tmpl w:val="6D713A57"/>
+    <w:lvl w:ilvl="0" w:tentative="0">
+      <w:start w:val="1"/>
+      <w:numFmt w:val="decimal"/>
+      <w:suff w:val="space"/>
+      <w:lvlText w:val="%1."/>
+      <w:lvlJc w:val="left"/>
+    </w:lvl>
+  </w:abstractNum>
   <w:num w:numId="1">
     <w:abstractNumId w:val="1"/>
   </w:num>
@@ -2210,6 +2725,9 @@
     <w:abstractNumId w:val="0"/>
   </w:num>
   <w:num w:numId="3">
+    <w:abstractNumId w:val="3"/>
+  </w:num>
+  <w:num w:numId="4">
     <w:abstractNumId w:val="2"/>
     <w:lvlOverride w:ilvl="0">
       <w:startOverride w:val="1"/>
@@ -2294,7 +2812,7 @@
     <w:lsdException w:qFormat="1" w:unhideWhenUsed="0" w:uiPriority="0" w:semiHidden="0" w:name="Title"/>
     <w:lsdException w:unhideWhenUsed="0" w:uiPriority="0" w:semiHidden="0" w:name="Closing"/>
     <w:lsdException w:unhideWhenUsed="0" w:uiPriority="0" w:semiHidden="0" w:name="Signature"/>
-    <w:lsdException w:unhideWhenUsed="0" w:uiPriority="0" w:name="Default Paragraph Font"/>
+    <w:lsdException w:qFormat="1" w:unhideWhenUsed="0" w:uiPriority="0" w:name="Default Paragraph Font"/>
     <w:lsdException w:unhideWhenUsed="0" w:uiPriority="0" w:semiHidden="0" w:name="Body Text"/>
     <w:lsdException w:unhideWhenUsed="0" w:uiPriority="0" w:semiHidden="0" w:name="Body Text Indent"/>
     <w:lsdException w:unhideWhenUsed="0" w:uiPriority="0" w:semiHidden="0" w:name="List Continue"/>
@@ -2415,6 +2933,7 @@
   <w:style w:type="character" w:default="1" w:styleId="3">
     <w:name w:val="Default Paragraph Font"/>
     <w:semiHidden/>
+    <w:qFormat/>
     <w:uiPriority w:val="0"/>
   </w:style>
   <w:style w:type="table" w:default="1" w:styleId="4">

</xml_diff>